<commit_message>
Routebeschrijvingen op de paginas online
</commit_message>
<xml_diff>
--- a/assets/routes/route-lang-woensdag.docx
+++ b/assets/routes/route-lang-woensdag.docx
@@ -28,7 +28,6 @@
           <w:color w:val="000000"/>
           <w:sz w:val="26"/>
           <w:szCs w:val="24"/>
-          <w:lang/>
         </w:rPr>
         <w:drawing>
           <wp:inline distT="0" distB="0" distL="0" distR="0" wp14:anchorId="603A3653" wp14:editId="3442EEBC">
@@ -85,10 +84,8 @@
           <w:color w:val="000000"/>
           <w:sz w:val="18"/>
           <w:szCs w:val="24"/>
-          <w:lang/>
-        </w:rPr>
-      </w:pPr>
-      <w:proofErr w:type="spellStart"/>
+        </w:rPr>
+      </w:pPr>
       <w:r>
         <w:rPr>
           <w:rFonts w:ascii="Calibri" w:eastAsia="Calibri" w:hAnsi="Calibri" w:cs="Calibri"/>
@@ -100,7 +97,6 @@
         </w:rPr>
         <w:t>Woensdag</w:t>
       </w:r>
-      <w:proofErr w:type="spellEnd"/>
       <w:r>
         <w:rPr>
           <w:rFonts w:ascii="Calibri" w:eastAsia="Calibri" w:hAnsi="Calibri" w:cs="Calibri"/>
@@ -108,7 +104,6 @@
           <w:color w:val="000000"/>
           <w:sz w:val="26"/>
           <w:szCs w:val="24"/>
-          <w:lang/>
         </w:rPr>
         <w:t xml:space="preserve"> </w:t>
       </w:r>
@@ -141,7 +136,6 @@
           <w:color w:val="000000"/>
           <w:sz w:val="26"/>
           <w:szCs w:val="24"/>
-          <w:lang/>
         </w:rPr>
         <w:t xml:space="preserve"> mei</w:t>
       </w:r>
@@ -174,7 +168,6 @@
           <w:color w:val="000000"/>
           <w:sz w:val="26"/>
           <w:szCs w:val="24"/>
-          <w:lang/>
         </w:rPr>
         <w:t xml:space="preserve"> Route  </w:t>
       </w:r>
@@ -192,7 +185,6 @@
           <w:lang w:val="en-US"/>
         </w:rPr>
       </w:pPr>
-      <w:proofErr w:type="spellStart"/>
       <w:r>
         <w:rPr>
           <w:rFonts w:ascii="Calibri" w:eastAsia="Calibri" w:hAnsi="Calibri" w:cs="Calibri"/>
@@ -204,7 +196,6 @@
         </w:rPr>
         <w:t>Hulsbeekroute</w:t>
       </w:r>
-      <w:proofErr w:type="spellEnd"/>
     </w:p>
     <w:p>
       <w:pPr>
@@ -216,7 +207,6 @@
           <w:color w:val="000000"/>
           <w:sz w:val="18"/>
           <w:szCs w:val="24"/>
-          <w:lang/>
         </w:rPr>
       </w:pPr>
       <w:r>
@@ -224,7 +214,6 @@
           <w:rFonts w:ascii="Calibri" w:eastAsia="Calibri" w:hAnsi="Calibri" w:cs="Calibri"/>
           <w:color w:val="222222"/>
           <w:szCs w:val="24"/>
-          <w:lang/>
         </w:rPr>
         <w:t>Hulsbeek P1, Oude Almeloseweg, 7576 PE Oldenzaal</w:t>
       </w:r>
@@ -233,7 +222,6 @@
           <w:rFonts w:ascii="Calibri" w:eastAsia="Calibri" w:hAnsi="Calibri" w:cs="Calibri"/>
           <w:color w:val="222222"/>
           <w:szCs w:val="24"/>
-          <w:lang/>
         </w:rPr>
         <w:t xml:space="preserve"> </w:t>
       </w:r>
@@ -255,7 +243,6 @@
           <w:rFonts w:ascii="Calibri" w:eastAsia="Calibri" w:hAnsi="Calibri" w:cs="Calibri"/>
           <w:color w:val="000000"/>
           <w:szCs w:val="24"/>
-          <w:lang/>
         </w:rPr>
         <w:t>Starten tussen 17:45 en 1</w:t>
       </w:r>
@@ -273,7 +260,6 @@
           <w:rFonts w:ascii="Calibri" w:eastAsia="Calibri" w:hAnsi="Calibri" w:cs="Calibri"/>
           <w:color w:val="000000"/>
           <w:szCs w:val="24"/>
-          <w:lang/>
         </w:rPr>
         <w:t>:</w:t>
       </w:r>
@@ -291,7 +277,6 @@
           <w:rFonts w:ascii="Calibri" w:eastAsia="Calibri" w:hAnsi="Calibri" w:cs="Calibri"/>
           <w:color w:val="000000"/>
           <w:szCs w:val="24"/>
-          <w:lang/>
         </w:rPr>
         <w:t>0</w:t>
       </w:r>
@@ -306,7 +291,6 @@
         <w:rPr>
           <w:rFonts w:ascii="Calibri" w:eastAsia="Calibri" w:hAnsi="Calibri" w:cs="Calibri"/>
           <w:color w:val="000000"/>
-          <w:lang/>
         </w:rPr>
       </w:pPr>
       <w:r>
@@ -315,31 +299,12 @@
           <w:color w:val="000000"/>
           <w:lang w:val="nl-NL"/>
         </w:rPr>
-        <w:t xml:space="preserve">Startpunt </w:t>
-      </w:r>
-      <w:proofErr w:type="spellStart"/>
-      <w:r>
-        <w:rPr>
-          <w:rFonts w:ascii="Calibri" w:eastAsia="Calibri" w:hAnsi="Calibri" w:cs="Calibri"/>
-          <w:color w:val="000000"/>
-          <w:lang w:val="nl-NL"/>
-        </w:rPr>
-        <w:t>Hulsbeach</w:t>
-      </w:r>
-      <w:proofErr w:type="spellEnd"/>
-      <w:r>
-        <w:rPr>
-          <w:rFonts w:ascii="Calibri" w:eastAsia="Calibri" w:hAnsi="Calibri" w:cs="Calibri"/>
-          <w:color w:val="000000"/>
-          <w:lang w:val="nl-NL"/>
-        </w:rPr>
-        <w:t xml:space="preserve"> (Strand bij betreden Hulsbeek vanaf P1)</w:t>
-      </w:r>
-      <w:r>
-        <w:rPr>
-          <w:rFonts w:ascii="Calibri" w:eastAsia="Calibri" w:hAnsi="Calibri" w:cs="Calibri"/>
-          <w:color w:val="000000"/>
-          <w:lang/>
+        <w:t>Startpunt Hulsbeach (Strand bij betreden Hulsbeek vanaf P1)</w:t>
+      </w:r>
+      <w:r>
+        <w:rPr>
+          <w:rFonts w:ascii="Calibri" w:eastAsia="Calibri" w:hAnsi="Calibri" w:cs="Calibri"/>
+          <w:color w:val="000000"/>
         </w:rPr>
         <w:t> </w:t>
       </w:r>
@@ -354,7 +319,6 @@
         <w:rPr>
           <w:rFonts w:ascii="Calibri" w:eastAsia="Calibri" w:hAnsi="Calibri" w:cs="Calibri"/>
           <w:color w:val="000000"/>
-          <w:lang/>
         </w:rPr>
       </w:pPr>
       <w:r>
@@ -369,7 +333,6 @@
         <w:rPr>
           <w:rFonts w:ascii="Calibri" w:eastAsia="Calibri" w:hAnsi="Calibri" w:cs="Calibri"/>
           <w:color w:val="000000"/>
-          <w:lang/>
         </w:rPr>
         <w:t> </w:t>
       </w:r>
@@ -384,7 +347,6 @@
         <w:rPr>
           <w:rFonts w:ascii="Calibri" w:eastAsia="Calibri" w:hAnsi="Calibri" w:cs="Calibri"/>
           <w:color w:val="000000"/>
-          <w:lang/>
         </w:rPr>
       </w:pPr>
       <w:r>
@@ -399,7 +361,6 @@
         <w:rPr>
           <w:rFonts w:ascii="Calibri" w:eastAsia="Calibri" w:hAnsi="Calibri" w:cs="Calibri"/>
           <w:color w:val="000000"/>
-          <w:lang/>
         </w:rPr>
         <w:t> </w:t>
       </w:r>
@@ -414,7 +375,6 @@
         <w:rPr>
           <w:rFonts w:ascii="Calibri" w:eastAsia="Calibri" w:hAnsi="Calibri" w:cs="Calibri"/>
           <w:color w:val="000000"/>
-          <w:lang/>
         </w:rPr>
       </w:pPr>
       <w:r>
@@ -429,7 +389,6 @@
         <w:rPr>
           <w:rFonts w:ascii="Calibri" w:eastAsia="Calibri" w:hAnsi="Calibri" w:cs="Calibri"/>
           <w:color w:val="000000"/>
-          <w:lang/>
         </w:rPr>
         <w:t> </w:t>
       </w:r>
@@ -444,7 +403,6 @@
         <w:rPr>
           <w:rFonts w:ascii="Calibri" w:eastAsia="Calibri" w:hAnsi="Calibri" w:cs="Calibri"/>
           <w:color w:val="000000"/>
-          <w:lang/>
         </w:rPr>
       </w:pPr>
       <w:r>
@@ -459,7 +417,6 @@
         <w:rPr>
           <w:rFonts w:ascii="Calibri" w:eastAsia="Calibri" w:hAnsi="Calibri" w:cs="Calibri"/>
           <w:color w:val="000000"/>
-          <w:lang/>
         </w:rPr>
         <w:t> </w:t>
       </w:r>
@@ -474,7 +431,6 @@
         <w:rPr>
           <w:rFonts w:ascii="Calibri" w:eastAsia="Calibri" w:hAnsi="Calibri" w:cs="Calibri"/>
           <w:color w:val="000000"/>
-          <w:lang/>
         </w:rPr>
       </w:pPr>
       <w:r>
@@ -489,7 +445,6 @@
         <w:rPr>
           <w:rFonts w:ascii="Calibri" w:eastAsia="Calibri" w:hAnsi="Calibri" w:cs="Calibri"/>
           <w:color w:val="000000"/>
-          <w:lang/>
         </w:rPr>
         <w:t> </w:t>
       </w:r>
@@ -504,7 +459,6 @@
         <w:rPr>
           <w:rFonts w:ascii="Calibri" w:eastAsia="Calibri" w:hAnsi="Calibri" w:cs="Calibri"/>
           <w:color w:val="000000"/>
-          <w:lang/>
         </w:rPr>
       </w:pPr>
       <w:r>
@@ -519,7 +473,6 @@
         <w:rPr>
           <w:rFonts w:ascii="Calibri" w:eastAsia="Calibri" w:hAnsi="Calibri" w:cs="Calibri"/>
           <w:color w:val="000000"/>
-          <w:lang/>
         </w:rPr>
         <w:t> </w:t>
       </w:r>
@@ -534,7 +487,6 @@
         <w:rPr>
           <w:rFonts w:ascii="Calibri" w:eastAsia="Calibri" w:hAnsi="Calibri" w:cs="Calibri"/>
           <w:color w:val="000000"/>
-          <w:lang/>
         </w:rPr>
       </w:pPr>
       <w:r>
@@ -553,21 +505,40 @@
           <w:color w:val="000000"/>
           <w:lang w:val="nl-NL"/>
         </w:rPr>
-        <w:t>(kort route gaat hier rechtdoor)</w:t>
-      </w:r>
-      <w:r>
-        <w:rPr>
-          <w:rFonts w:ascii="Calibri" w:eastAsia="Calibri" w:hAnsi="Calibri" w:cs="Calibri"/>
+        <w:t>(kort</w:t>
+      </w:r>
+      <w:r>
+        <w:rPr>
+          <w:rFonts w:ascii="Calibri" w:eastAsia="Calibri" w:hAnsi="Calibri" w:cs="Calibri"/>
+          <w:b/>
+          <w:bCs/>
           <w:color w:val="000000"/>
           <w:lang w:val="nl-NL"/>
         </w:rPr>
+        <w:t>e</w:t>
+      </w:r>
+      <w:r>
+        <w:rPr>
+          <w:rFonts w:ascii="Calibri" w:eastAsia="Calibri" w:hAnsi="Calibri" w:cs="Calibri"/>
+          <w:b/>
+          <w:bCs/>
+          <w:color w:val="000000"/>
+          <w:lang w:val="nl-NL"/>
+        </w:rPr>
+        <w:t xml:space="preserve"> route gaat hier rechtdoor)</w:t>
+      </w:r>
+      <w:r>
+        <w:rPr>
+          <w:rFonts w:ascii="Calibri" w:eastAsia="Calibri" w:hAnsi="Calibri" w:cs="Calibri"/>
+          <w:color w:val="000000"/>
+          <w:lang w:val="nl-NL"/>
+        </w:rPr>
         <w:t>, fietspad volgen.</w:t>
       </w:r>
       <w:r>
         <w:rPr>
           <w:rFonts w:ascii="Calibri" w:eastAsia="Calibri" w:hAnsi="Calibri" w:cs="Calibri"/>
           <w:color w:val="000000"/>
-          <w:lang/>
         </w:rPr>
         <w:t> </w:t>
       </w:r>
@@ -582,7 +553,6 @@
         <w:rPr>
           <w:rFonts w:ascii="Calibri" w:eastAsia="Calibri" w:hAnsi="Calibri" w:cs="Calibri"/>
           <w:color w:val="000000"/>
-          <w:lang/>
         </w:rPr>
       </w:pPr>
       <w:r>
@@ -591,31 +561,12 @@
           <w:color w:val="000000"/>
           <w:lang w:val="nl-NL"/>
         </w:rPr>
-        <w:t>Fietspad gaat over in onverharde weg (</w:t>
-      </w:r>
-      <w:proofErr w:type="spellStart"/>
-      <w:r>
-        <w:rPr>
-          <w:rFonts w:ascii="Calibri" w:eastAsia="Calibri" w:hAnsi="Calibri" w:cs="Calibri"/>
-          <w:color w:val="000000"/>
-          <w:lang w:val="nl-NL"/>
-        </w:rPr>
-        <w:t>Viekboerweg</w:t>
-      </w:r>
-      <w:proofErr w:type="spellEnd"/>
-      <w:r>
-        <w:rPr>
-          <w:rFonts w:ascii="Calibri" w:eastAsia="Calibri" w:hAnsi="Calibri" w:cs="Calibri"/>
-          <w:color w:val="000000"/>
-          <w:lang w:val="nl-NL"/>
-        </w:rPr>
-        <w:t>).</w:t>
-      </w:r>
-      <w:r>
-        <w:rPr>
-          <w:rFonts w:ascii="Calibri" w:eastAsia="Calibri" w:hAnsi="Calibri" w:cs="Calibri"/>
-          <w:color w:val="000000"/>
-          <w:lang/>
+        <w:t>Fietspad gaat over in onverharde weg (Viekboerweg).</w:t>
+      </w:r>
+      <w:r>
+        <w:rPr>
+          <w:rFonts w:ascii="Calibri" w:eastAsia="Calibri" w:hAnsi="Calibri" w:cs="Calibri"/>
+          <w:color w:val="000000"/>
         </w:rPr>
         <w:t> </w:t>
       </w:r>
@@ -630,7 +581,6 @@
         <w:rPr>
           <w:rFonts w:ascii="Calibri" w:eastAsia="Calibri" w:hAnsi="Calibri" w:cs="Calibri"/>
           <w:color w:val="000000"/>
-          <w:lang/>
         </w:rPr>
       </w:pPr>
       <w:r>
@@ -645,7 +595,6 @@
         <w:rPr>
           <w:rFonts w:ascii="Calibri" w:eastAsia="Calibri" w:hAnsi="Calibri" w:cs="Calibri"/>
           <w:color w:val="000000"/>
-          <w:lang/>
         </w:rPr>
         <w:t> </w:t>
       </w:r>
@@ -660,7 +609,6 @@
         <w:rPr>
           <w:rFonts w:ascii="Calibri" w:eastAsia="Calibri" w:hAnsi="Calibri" w:cs="Calibri"/>
           <w:color w:val="000000"/>
-          <w:lang/>
         </w:rPr>
       </w:pPr>
       <w:r>
@@ -669,31 +617,12 @@
           <w:color w:val="000000"/>
           <w:lang w:val="nl-NL"/>
         </w:rPr>
-        <w:t>Bij Q77 linksaf de verharde weg volgen (</w:t>
-      </w:r>
-      <w:proofErr w:type="spellStart"/>
-      <w:r>
-        <w:rPr>
-          <w:rFonts w:ascii="Calibri" w:eastAsia="Calibri" w:hAnsi="Calibri" w:cs="Calibri"/>
-          <w:color w:val="000000"/>
-          <w:lang w:val="nl-NL"/>
-        </w:rPr>
-        <w:t>Beldhuismolenweg</w:t>
-      </w:r>
-      <w:proofErr w:type="spellEnd"/>
-      <w:r>
-        <w:rPr>
-          <w:rFonts w:ascii="Calibri" w:eastAsia="Calibri" w:hAnsi="Calibri" w:cs="Calibri"/>
-          <w:color w:val="000000"/>
-          <w:lang w:val="nl-NL"/>
-        </w:rPr>
-        <w:t>)</w:t>
-      </w:r>
-      <w:r>
-        <w:rPr>
-          <w:rFonts w:ascii="Calibri" w:eastAsia="Calibri" w:hAnsi="Calibri" w:cs="Calibri"/>
-          <w:color w:val="000000"/>
-          <w:lang/>
+        <w:t>Bij Q77 linksaf de verharde weg volgen (Beldhuismolenweg)</w:t>
+      </w:r>
+      <w:r>
+        <w:rPr>
+          <w:rFonts w:ascii="Calibri" w:eastAsia="Calibri" w:hAnsi="Calibri" w:cs="Calibri"/>
+          <w:color w:val="000000"/>
         </w:rPr>
         <w:t> </w:t>
       </w:r>
@@ -708,7 +637,6 @@
         <w:rPr>
           <w:rFonts w:ascii="Calibri" w:eastAsia="Calibri" w:hAnsi="Calibri" w:cs="Calibri"/>
           <w:color w:val="000000"/>
-          <w:lang/>
         </w:rPr>
       </w:pPr>
       <w:r>
@@ -723,7 +651,6 @@
         <w:rPr>
           <w:rFonts w:ascii="Calibri" w:eastAsia="Calibri" w:hAnsi="Calibri" w:cs="Calibri"/>
           <w:color w:val="000000"/>
-          <w:lang/>
         </w:rPr>
         <w:t> </w:t>
       </w:r>
@@ -738,7 +665,6 @@
         <w:rPr>
           <w:rFonts w:ascii="Calibri" w:eastAsia="Calibri" w:hAnsi="Calibri" w:cs="Calibri"/>
           <w:color w:val="000000"/>
-          <w:lang/>
         </w:rPr>
       </w:pPr>
       <w:r>
@@ -753,7 +679,6 @@
         <w:rPr>
           <w:rFonts w:ascii="Calibri" w:eastAsia="Calibri" w:hAnsi="Calibri" w:cs="Calibri"/>
           <w:color w:val="000000"/>
-          <w:lang/>
         </w:rPr>
         <w:t> </w:t>
       </w:r>
@@ -768,7 +693,6 @@
         <w:rPr>
           <w:rFonts w:ascii="Calibri" w:eastAsia="Calibri" w:hAnsi="Calibri" w:cs="Calibri"/>
           <w:color w:val="000000"/>
-          <w:lang/>
         </w:rPr>
       </w:pPr>
       <w:r>
@@ -777,31 +701,12 @@
           <w:color w:val="000000"/>
           <w:lang w:val="nl-NL"/>
         </w:rPr>
-        <w:t>Hou aan het einde van het fietspad rechts aan en volg de verharde weg (</w:t>
-      </w:r>
-      <w:proofErr w:type="spellStart"/>
-      <w:r>
-        <w:rPr>
-          <w:rFonts w:ascii="Calibri" w:eastAsia="Calibri" w:hAnsi="Calibri" w:cs="Calibri"/>
-          <w:color w:val="000000"/>
-          <w:lang w:val="nl-NL"/>
-        </w:rPr>
-        <w:t>Oldenzaalsedijk</w:t>
-      </w:r>
-      <w:proofErr w:type="spellEnd"/>
-      <w:r>
-        <w:rPr>
-          <w:rFonts w:ascii="Calibri" w:eastAsia="Calibri" w:hAnsi="Calibri" w:cs="Calibri"/>
-          <w:color w:val="000000"/>
-          <w:lang w:val="nl-NL"/>
-        </w:rPr>
-        <w:t>)</w:t>
-      </w:r>
-      <w:r>
-        <w:rPr>
-          <w:rFonts w:ascii="Calibri" w:eastAsia="Calibri" w:hAnsi="Calibri" w:cs="Calibri"/>
-          <w:color w:val="000000"/>
-          <w:lang/>
+        <w:t>Hou aan het einde van het fietspad rechts aan en volg de verharde weg (Oldenzaalsedijk)</w:t>
+      </w:r>
+      <w:r>
+        <w:rPr>
+          <w:rFonts w:ascii="Calibri" w:eastAsia="Calibri" w:hAnsi="Calibri" w:cs="Calibri"/>
+          <w:color w:val="000000"/>
         </w:rPr>
         <w:t> </w:t>
       </w:r>
@@ -816,7 +721,6 @@
         <w:rPr>
           <w:rFonts w:ascii="Calibri" w:eastAsia="Calibri" w:hAnsi="Calibri" w:cs="Calibri"/>
           <w:color w:val="000000"/>
-          <w:lang/>
         </w:rPr>
       </w:pPr>
       <w:r>
@@ -825,31 +729,12 @@
           <w:color w:val="000000"/>
           <w:lang w:val="nl-NL"/>
         </w:rPr>
-        <w:t>Neem de eerste weg links (</w:t>
-      </w:r>
-      <w:proofErr w:type="spellStart"/>
-      <w:r>
-        <w:rPr>
-          <w:rFonts w:ascii="Calibri" w:eastAsia="Calibri" w:hAnsi="Calibri" w:cs="Calibri"/>
-          <w:color w:val="000000"/>
-          <w:lang w:val="nl-NL"/>
-        </w:rPr>
-        <w:t>Wierinksweg</w:t>
-      </w:r>
-      <w:proofErr w:type="spellEnd"/>
-      <w:r>
-        <w:rPr>
-          <w:rFonts w:ascii="Calibri" w:eastAsia="Calibri" w:hAnsi="Calibri" w:cs="Calibri"/>
-          <w:color w:val="000000"/>
-          <w:lang w:val="nl-NL"/>
-        </w:rPr>
-        <w:t>)</w:t>
-      </w:r>
-      <w:r>
-        <w:rPr>
-          <w:rFonts w:ascii="Calibri" w:eastAsia="Calibri" w:hAnsi="Calibri" w:cs="Calibri"/>
-          <w:color w:val="000000"/>
-          <w:lang/>
+        <w:t>Neem de eerste weg links (Wierinksweg)</w:t>
+      </w:r>
+      <w:r>
+        <w:rPr>
+          <w:rFonts w:ascii="Calibri" w:eastAsia="Calibri" w:hAnsi="Calibri" w:cs="Calibri"/>
+          <w:color w:val="000000"/>
         </w:rPr>
         <w:t> </w:t>
       </w:r>
@@ -864,7 +749,6 @@
         <w:rPr>
           <w:rFonts w:ascii="Calibri" w:eastAsia="Calibri" w:hAnsi="Calibri" w:cs="Calibri"/>
           <w:color w:val="000000"/>
-          <w:lang/>
         </w:rPr>
       </w:pPr>
       <w:r>
@@ -879,7 +763,6 @@
         <w:rPr>
           <w:rFonts w:ascii="Calibri" w:eastAsia="Calibri" w:hAnsi="Calibri" w:cs="Calibri"/>
           <w:color w:val="000000"/>
-          <w:lang/>
         </w:rPr>
         <w:t> </w:t>
       </w:r>
@@ -894,7 +777,6 @@
         <w:rPr>
           <w:rFonts w:ascii="Calibri" w:eastAsia="Calibri" w:hAnsi="Calibri" w:cs="Calibri"/>
           <w:color w:val="000000"/>
-          <w:lang/>
         </w:rPr>
       </w:pPr>
       <w:r>
@@ -909,7 +791,6 @@
         <w:rPr>
           <w:rFonts w:ascii="Calibri" w:eastAsia="Calibri" w:hAnsi="Calibri" w:cs="Calibri"/>
           <w:color w:val="000000"/>
-          <w:lang/>
         </w:rPr>
         <w:t> </w:t>
       </w:r>
@@ -924,7 +805,6 @@
         <w:rPr>
           <w:rFonts w:ascii="Calibri" w:eastAsia="Calibri" w:hAnsi="Calibri" w:cs="Calibri"/>
           <w:color w:val="000000"/>
-          <w:lang/>
         </w:rPr>
       </w:pPr>
       <w:r>
@@ -933,31 +813,12 @@
           <w:color w:val="000000"/>
           <w:lang w:val="nl-NL"/>
         </w:rPr>
-        <w:t>Aan het einde van de weg op de splitsing linksaf (</w:t>
-      </w:r>
-      <w:proofErr w:type="spellStart"/>
-      <w:r>
-        <w:rPr>
-          <w:rFonts w:ascii="Calibri" w:eastAsia="Calibri" w:hAnsi="Calibri" w:cs="Calibri"/>
-          <w:color w:val="000000"/>
-          <w:lang w:val="nl-NL"/>
-        </w:rPr>
-        <w:t>Reininksweg</w:t>
-      </w:r>
-      <w:proofErr w:type="spellEnd"/>
-      <w:r>
-        <w:rPr>
-          <w:rFonts w:ascii="Calibri" w:eastAsia="Calibri" w:hAnsi="Calibri" w:cs="Calibri"/>
-          <w:color w:val="000000"/>
-          <w:lang w:val="nl-NL"/>
-        </w:rPr>
-        <w:t>).</w:t>
-      </w:r>
-      <w:r>
-        <w:rPr>
-          <w:rFonts w:ascii="Calibri" w:eastAsia="Calibri" w:hAnsi="Calibri" w:cs="Calibri"/>
-          <w:color w:val="000000"/>
-          <w:lang/>
+        <w:t>Aan het einde van de weg op de splitsing linksaf (Reininksweg).</w:t>
+      </w:r>
+      <w:r>
+        <w:rPr>
+          <w:rFonts w:ascii="Calibri" w:eastAsia="Calibri" w:hAnsi="Calibri" w:cs="Calibri"/>
+          <w:color w:val="000000"/>
         </w:rPr>
         <w:t> </w:t>
       </w:r>
@@ -972,7 +833,6 @@
         <w:rPr>
           <w:rFonts w:ascii="Calibri" w:eastAsia="Calibri" w:hAnsi="Calibri" w:cs="Calibri"/>
           <w:color w:val="000000"/>
-          <w:lang/>
         </w:rPr>
       </w:pPr>
       <w:r>
@@ -981,31 +841,12 @@
           <w:color w:val="000000"/>
           <w:lang w:val="nl-NL"/>
         </w:rPr>
-        <w:t>Blijf de weg volgen tot het einde, steek de weg (</w:t>
-      </w:r>
-      <w:proofErr w:type="spellStart"/>
-      <w:r>
-        <w:rPr>
-          <w:rFonts w:ascii="Calibri" w:eastAsia="Calibri" w:hAnsi="Calibri" w:cs="Calibri"/>
-          <w:color w:val="000000"/>
-          <w:lang w:val="nl-NL"/>
-        </w:rPr>
-        <w:t>Oldenzaalsedijk</w:t>
-      </w:r>
-      <w:proofErr w:type="spellEnd"/>
-      <w:r>
-        <w:rPr>
-          <w:rFonts w:ascii="Calibri" w:eastAsia="Calibri" w:hAnsi="Calibri" w:cs="Calibri"/>
-          <w:color w:val="000000"/>
-          <w:lang w:val="nl-NL"/>
-        </w:rPr>
-        <w:t>) over en ga op het fietspad linksaf.</w:t>
-      </w:r>
-      <w:r>
-        <w:rPr>
-          <w:rFonts w:ascii="Calibri" w:eastAsia="Calibri" w:hAnsi="Calibri" w:cs="Calibri"/>
-          <w:color w:val="000000"/>
-          <w:lang/>
+        <w:t>Blijf de weg volgen tot het einde, steek de weg (Oldenzaalsedijk) over en ga op het fietspad linksaf.</w:t>
+      </w:r>
+      <w:r>
+        <w:rPr>
+          <w:rFonts w:ascii="Calibri" w:eastAsia="Calibri" w:hAnsi="Calibri" w:cs="Calibri"/>
+          <w:color w:val="000000"/>
         </w:rPr>
         <w:t> </w:t>
       </w:r>
@@ -1020,7 +861,6 @@
         <w:rPr>
           <w:rFonts w:ascii="Calibri" w:eastAsia="Calibri" w:hAnsi="Calibri" w:cs="Calibri"/>
           <w:color w:val="000000"/>
-          <w:lang/>
         </w:rPr>
       </w:pPr>
       <w:r>
@@ -1035,7 +875,6 @@
         <w:rPr>
           <w:rFonts w:ascii="Calibri" w:eastAsia="Calibri" w:hAnsi="Calibri" w:cs="Calibri"/>
           <w:color w:val="000000"/>
-          <w:lang/>
         </w:rPr>
         <w:t> </w:t>
       </w:r>
@@ -1050,7 +889,6 @@
         <w:rPr>
           <w:rFonts w:ascii="Calibri" w:eastAsia="Calibri" w:hAnsi="Calibri" w:cs="Calibri"/>
           <w:color w:val="000000"/>
-          <w:lang/>
         </w:rPr>
       </w:pPr>
       <w:r>
@@ -1065,7 +903,6 @@
         <w:rPr>
           <w:rFonts w:ascii="Calibri" w:eastAsia="Calibri" w:hAnsi="Calibri" w:cs="Calibri"/>
           <w:color w:val="000000"/>
-          <w:lang/>
         </w:rPr>
         <w:t> </w:t>
       </w:r>
@@ -1080,7 +917,6 @@
         <w:rPr>
           <w:rFonts w:ascii="Calibri" w:eastAsia="Calibri" w:hAnsi="Calibri" w:cs="Calibri"/>
           <w:color w:val="000000"/>
-          <w:lang/>
         </w:rPr>
       </w:pPr>
       <w:r>
@@ -1112,7 +948,6 @@
         <w:rPr>
           <w:rFonts w:ascii="Calibri" w:eastAsia="Calibri" w:hAnsi="Calibri" w:cs="Calibri"/>
           <w:color w:val="000000"/>
-          <w:lang/>
         </w:rPr>
         <w:t> </w:t>
       </w:r>
@@ -1127,7 +962,6 @@
         <w:rPr>
           <w:rFonts w:ascii="Calibri" w:eastAsia="Calibri" w:hAnsi="Calibri" w:cs="Calibri"/>
           <w:color w:val="000000"/>
-          <w:lang/>
         </w:rPr>
       </w:pPr>
       <w:r>
@@ -1142,7 +976,6 @@
         <w:rPr>
           <w:rFonts w:ascii="Calibri" w:eastAsia="Calibri" w:hAnsi="Calibri" w:cs="Calibri"/>
           <w:color w:val="000000"/>
-          <w:lang/>
         </w:rPr>
         <w:t> </w:t>
       </w:r>
@@ -1157,7 +990,6 @@
         <w:rPr>
           <w:rFonts w:ascii="Calibri" w:eastAsia="Calibri" w:hAnsi="Calibri" w:cs="Calibri"/>
           <w:color w:val="000000"/>
-          <w:lang/>
         </w:rPr>
       </w:pPr>
       <w:r>
@@ -1182,7 +1014,6 @@
         <w:rPr>
           <w:rFonts w:ascii="Calibri" w:eastAsia="Calibri" w:hAnsi="Calibri" w:cs="Calibri"/>
           <w:color w:val="000000"/>
-          <w:lang/>
         </w:rPr>
         <w:t> </w:t>
       </w:r>
@@ -1197,7 +1028,6 @@
         <w:rPr>
           <w:rFonts w:ascii="Calibri" w:eastAsia="Calibri" w:hAnsi="Calibri" w:cs="Calibri"/>
           <w:color w:val="000000"/>
-          <w:lang/>
         </w:rPr>
       </w:pPr>
       <w:r>
@@ -1212,7 +1042,6 @@
         <w:rPr>
           <w:rFonts w:ascii="Calibri" w:eastAsia="Calibri" w:hAnsi="Calibri" w:cs="Calibri"/>
           <w:color w:val="000000"/>
-          <w:lang/>
         </w:rPr>
         <w:t> </w:t>
       </w:r>
@@ -1227,7 +1056,6 @@
         <w:rPr>
           <w:rFonts w:ascii="Calibri" w:eastAsia="Calibri" w:hAnsi="Calibri" w:cs="Calibri"/>
           <w:color w:val="000000"/>
-          <w:lang/>
         </w:rPr>
       </w:pPr>
       <w:r>
@@ -1242,7 +1070,6 @@
         <w:rPr>
           <w:rFonts w:ascii="Calibri" w:eastAsia="Calibri" w:hAnsi="Calibri" w:cs="Calibri"/>
           <w:color w:val="000000"/>
-          <w:lang/>
         </w:rPr>
         <w:t> </w:t>
       </w:r>
@@ -1257,7 +1084,6 @@
         <w:rPr>
           <w:rFonts w:ascii="Calibri" w:eastAsia="Calibri" w:hAnsi="Calibri" w:cs="Calibri"/>
           <w:color w:val="000000"/>
-          <w:lang/>
         </w:rPr>
       </w:pPr>
       <w:r>
@@ -1272,7 +1098,6 @@
         <w:rPr>
           <w:rFonts w:ascii="Calibri" w:eastAsia="Calibri" w:hAnsi="Calibri" w:cs="Calibri"/>
           <w:color w:val="000000"/>
-          <w:lang/>
         </w:rPr>
         <w:t> </w:t>
       </w:r>
@@ -1287,7 +1112,6 @@
         <w:rPr>
           <w:rFonts w:ascii="Calibri" w:eastAsia="Calibri" w:hAnsi="Calibri" w:cs="Calibri"/>
           <w:color w:val="000000"/>
-          <w:lang/>
         </w:rPr>
       </w:pPr>
       <w:r>
@@ -1296,31 +1120,12 @@
           <w:color w:val="000000"/>
           <w:lang w:val="nl-NL"/>
         </w:rPr>
-        <w:t xml:space="preserve">Volg het pad tot aan het hek en sla net voor het hek bij wandelroutepaaltje Q07 </w:t>
-      </w:r>
-      <w:proofErr w:type="gramStart"/>
-      <w:r>
-        <w:rPr>
-          <w:rFonts w:ascii="Calibri" w:eastAsia="Calibri" w:hAnsi="Calibri" w:cs="Calibri"/>
-          <w:color w:val="000000"/>
-          <w:lang w:val="nl-NL"/>
-        </w:rPr>
-        <w:t>linksaf(</w:t>
-      </w:r>
-      <w:proofErr w:type="gramEnd"/>
-      <w:r>
-        <w:rPr>
-          <w:rFonts w:ascii="Calibri" w:eastAsia="Calibri" w:hAnsi="Calibri" w:cs="Calibri"/>
-          <w:color w:val="000000"/>
-          <w:lang w:val="nl-NL"/>
-        </w:rPr>
-        <w:t>rood/groen/blauwe route volgen)</w:t>
-      </w:r>
-      <w:r>
-        <w:rPr>
-          <w:rFonts w:ascii="Calibri" w:eastAsia="Calibri" w:hAnsi="Calibri" w:cs="Calibri"/>
-          <w:color w:val="000000"/>
-          <w:lang/>
+        <w:t>Volg het pad tot aan het hek en sla net voor het hek bij wandelroutepaaltje Q07 linksaf(rood/groen/blauwe route volgen)</w:t>
+      </w:r>
+      <w:r>
+        <w:rPr>
+          <w:rFonts w:ascii="Calibri" w:eastAsia="Calibri" w:hAnsi="Calibri" w:cs="Calibri"/>
+          <w:color w:val="000000"/>
         </w:rPr>
         <w:t> </w:t>
       </w:r>
@@ -1335,7 +1140,6 @@
         <w:rPr>
           <w:rFonts w:ascii="Calibri" w:eastAsia="Calibri" w:hAnsi="Calibri" w:cs="Calibri"/>
           <w:color w:val="000000"/>
-          <w:lang/>
         </w:rPr>
       </w:pPr>
       <w:r>
@@ -1350,7 +1154,6 @@
         <w:rPr>
           <w:rFonts w:ascii="Calibri" w:eastAsia="Calibri" w:hAnsi="Calibri" w:cs="Calibri"/>
           <w:color w:val="000000"/>
-          <w:lang/>
         </w:rPr>
         <w:t> </w:t>
       </w:r>
@@ -1365,7 +1168,6 @@
         <w:rPr>
           <w:rFonts w:ascii="Calibri" w:eastAsia="Calibri" w:hAnsi="Calibri" w:cs="Calibri"/>
           <w:color w:val="000000"/>
-          <w:lang/>
         </w:rPr>
       </w:pPr>
       <w:r>
@@ -1380,7 +1182,6 @@
         <w:rPr>
           <w:rFonts w:ascii="Calibri" w:eastAsia="Calibri" w:hAnsi="Calibri" w:cs="Calibri"/>
           <w:color w:val="000000"/>
-          <w:lang/>
         </w:rPr>
         <w:t> </w:t>
       </w:r>
@@ -1396,7 +1197,6 @@
         <w:rPr>
           <w:rFonts w:ascii="Calibri" w:eastAsia="Calibri" w:hAnsi="Calibri" w:cs="Calibri"/>
           <w:color w:val="000000"/>
-          <w:lang/>
         </w:rPr>
       </w:pPr>
       <w:r>
@@ -1411,7 +1211,6 @@
         <w:rPr>
           <w:rFonts w:ascii="Calibri" w:eastAsia="Calibri" w:hAnsi="Calibri" w:cs="Calibri"/>
           <w:color w:val="000000"/>
-          <w:lang/>
         </w:rPr>
         <w:t> </w:t>
       </w:r>
@@ -1419,7 +1218,6 @@
         <w:rPr>
           <w:rFonts w:ascii="Calibri" w:eastAsia="Calibri" w:hAnsi="Calibri" w:cs="Calibri"/>
           <w:color w:val="000000"/>
-          <w:lang/>
         </w:rPr>
         <w:t> </w:t>
       </w:r>
@@ -1429,7 +1227,6 @@
           <w:color w:val="000000"/>
           <w:sz w:val="18"/>
           <w:szCs w:val="24"/>
-          <w:lang/>
         </w:rPr>
         <w:br w:type="page"/>
       </w:r>
@@ -1443,7 +1240,6 @@
           <w:color w:val="000000"/>
           <w:sz w:val="18"/>
           <w:szCs w:val="24"/>
-          <w:lang/>
         </w:rPr>
       </w:pPr>
       <w:r>
@@ -1452,7 +1248,6 @@
           <w:color w:val="000000"/>
           <w:sz w:val="18"/>
           <w:szCs w:val="24"/>
-          <w:lang/>
         </w:rPr>
         <w:lastRenderedPageBreak/>
         <w:t xml:space="preserve"> </w:t>
@@ -1473,19 +1268,16 @@
           <w:color w:val="000000"/>
           <w:sz w:val="18"/>
           <w:szCs w:val="24"/>
-          <w:lang/>
-        </w:rPr>
-      </w:pPr>
-      <w:r>
-        <w:rPr>
-          <w:rFonts w:ascii="Calibri" w:eastAsia="Calibri" w:hAnsi="Calibri" w:cs="Calibri"/>
-          <w:color w:val="000000"/>
-          <w:szCs w:val="24"/>
-          <w:lang/>
+        </w:rPr>
+      </w:pPr>
+      <w:r>
+        <w:rPr>
+          <w:rFonts w:ascii="Calibri" w:eastAsia="Calibri" w:hAnsi="Calibri" w:cs="Calibri"/>
+          <w:color w:val="000000"/>
+          <w:szCs w:val="24"/>
         </w:rPr>
         <w:tab/>
       </w:r>
-      <w:proofErr w:type="spellStart"/>
       <w:r>
         <w:rPr>
           <w:rFonts w:ascii="Calibri" w:eastAsia="Calibri" w:hAnsi="Calibri" w:cs="Calibri"/>
@@ -1497,7 +1289,6 @@
         </w:rPr>
         <w:t>Woensdag</w:t>
       </w:r>
-      <w:proofErr w:type="spellEnd"/>
       <w:r>
         <w:rPr>
           <w:rFonts w:ascii="Calibri" w:eastAsia="Calibri" w:hAnsi="Calibri" w:cs="Calibri"/>
@@ -1505,7 +1296,6 @@
           <w:color w:val="000000"/>
           <w:sz w:val="26"/>
           <w:szCs w:val="24"/>
-          <w:lang/>
         </w:rPr>
         <w:t xml:space="preserve"> </w:t>
       </w:r>
@@ -1538,7 +1328,6 @@
           <w:color w:val="000000"/>
           <w:sz w:val="26"/>
           <w:szCs w:val="24"/>
-          <w:lang/>
         </w:rPr>
         <w:t xml:space="preserve"> mei </w:t>
       </w:r>
@@ -1549,7 +1338,6 @@
           <w:color w:val="000000"/>
           <w:sz w:val="26"/>
           <w:szCs w:val="24"/>
-          <w:lang/>
         </w:rPr>
         <w:tab/>
         <w:t xml:space="preserve"> </w:t>
@@ -1561,7 +1349,6 @@
           <w:color w:val="000000"/>
           <w:sz w:val="26"/>
           <w:szCs w:val="24"/>
-          <w:lang/>
         </w:rPr>
         <w:tab/>
         <w:t xml:space="preserve"> </w:t>
@@ -1573,7 +1360,6 @@
           <w:color w:val="000000"/>
           <w:sz w:val="26"/>
           <w:szCs w:val="24"/>
-          <w:lang/>
         </w:rPr>
         <w:tab/>
         <w:t xml:space="preserve"> </w:t>
@@ -1585,7 +1371,6 @@
           <w:color w:val="000000"/>
           <w:sz w:val="26"/>
           <w:szCs w:val="24"/>
-          <w:lang/>
         </w:rPr>
         <w:tab/>
       </w:r>
@@ -1607,7 +1392,6 @@
           <w:color w:val="000000"/>
           <w:sz w:val="26"/>
           <w:szCs w:val="24"/>
-          <w:lang/>
         </w:rPr>
         <w:t xml:space="preserve"> </w:t>
       </w:r>
@@ -1618,7 +1402,6 @@
           <w:color w:val="000000"/>
           <w:sz w:val="26"/>
           <w:szCs w:val="24"/>
-          <w:lang/>
         </w:rPr>
         <w:t xml:space="preserve">Route  </w:t>
       </w:r>
@@ -1636,7 +1419,6 @@
           <w:lang w:val="en-US"/>
         </w:rPr>
       </w:pPr>
-      <w:proofErr w:type="spellStart"/>
       <w:r>
         <w:rPr>
           <w:rFonts w:ascii="Calibri" w:eastAsia="Calibri" w:hAnsi="Calibri" w:cs="Calibri"/>
@@ -1648,7 +1430,6 @@
         </w:rPr>
         <w:t>Hulsbeekroute</w:t>
       </w:r>
-      <w:proofErr w:type="spellEnd"/>
     </w:p>
     <w:p>
       <w:pPr>
@@ -1660,7 +1441,6 @@
           <w:color w:val="000000"/>
           <w:sz w:val="18"/>
           <w:szCs w:val="24"/>
-          <w:lang/>
         </w:rPr>
       </w:pPr>
       <w:r>
@@ -1669,7 +1449,6 @@
           <w:color w:val="000000"/>
           <w:sz w:val="18"/>
           <w:szCs w:val="24"/>
-          <w:lang/>
         </w:rPr>
         <w:t xml:space="preserve"> </w:t>
       </w:r>
@@ -1682,15 +1461,13 @@
           <w:color w:val="000000"/>
           <w:sz w:val="18"/>
           <w:szCs w:val="24"/>
-          <w:lang/>
-        </w:rPr>
-      </w:pPr>
-      <w:r>
-        <w:rPr>
-          <w:rFonts w:ascii="Calibri" w:eastAsia="Calibri" w:hAnsi="Calibri" w:cs="Calibri"/>
-          <w:color w:val="000000"/>
-          <w:szCs w:val="24"/>
-          <w:lang/>
+        </w:rPr>
+      </w:pPr>
+      <w:r>
+        <w:rPr>
+          <w:rFonts w:ascii="Calibri" w:eastAsia="Calibri" w:hAnsi="Calibri" w:cs="Calibri"/>
+          <w:color w:val="000000"/>
+          <w:szCs w:val="24"/>
         </w:rPr>
         <w:t xml:space="preserve"> </w:t>
       </w:r>
@@ -3528,6 +3305,7 @@
   <w:style w:type="character" w:default="1" w:styleId="DefaultParagraphFont">
     <w:name w:val="Default Paragraph Font"/>
     <w:uiPriority w:val="1"/>
+    <w:semiHidden/>
     <w:unhideWhenUsed/>
   </w:style>
   <w:style w:type="table" w:default="1" w:styleId="TableNormal">

</xml_diff>